<commit_message>
update resume and add a few problems
</commit_message>
<xml_diff>
--- a/resume/2019.09.Software.docx
+++ b/resume/2019.09.Software.docx
@@ -58,7 +58,31 @@
     <w:p>
       <w:pPr>
         <w:jc w:val="center"/>
-      </w:pPr>
+        <w:rPr>
+          <w:rFonts w:ascii="Noto Sans Symbols" w:eastAsia="Noto Sans Symbols" w:hAnsi="Noto Sans Symbols" w:cs="Noto Sans Symbols"/>
+          <w:sz w:val="22"/>
+          <w:szCs w:val="22"/>
+        </w:rPr>
+      </w:pPr>
+      <w:r>
+        <w:t xml:space="preserve">github: cchen408 </w:t>
+      </w:r>
+      <w:r>
+        <w:rPr>
+          <w:rFonts w:ascii="Noto Sans Symbols" w:eastAsia="Noto Sans Symbols" w:hAnsi="Noto Sans Symbols" w:cs="Noto Sans Symbols"/>
+          <w:sz w:val="22"/>
+          <w:szCs w:val="22"/>
+        </w:rPr>
+        <w:t>•</w:t>
+      </w:r>
+      <w:r>
+        <w:rPr>
+          <w:rFonts w:ascii="Noto Sans Symbols" w:eastAsia="Noto Sans Symbols" w:hAnsi="Noto Sans Symbols" w:cs="Noto Sans Symbols"/>
+          <w:sz w:val="22"/>
+          <w:szCs w:val="22"/>
+        </w:rPr>
+        <w:t xml:space="preserve"> linkedin: cchen408</w:t>
+      </w:r>
     </w:p>
     <w:p>
       <w:pPr>
@@ -79,21 +103,13 @@
     </w:p>
     <w:p>
       <w:r>
-        <w:t xml:space="preserve">I am a backend engineer with ~4 years of experience. I began my career as a full stack engineer working with JavaScript when node was new and writing clean async code using promises was a </w:t>
-      </w:r>
-      <w:proofErr w:type="gramStart"/>
-      <w:r>
-        <w:t>sough</w:t>
+        <w:t>I am a backend engineer with ~4 years of experience. I began my career as a full stack engineer working with JavaScript when node was new and writing clean async code using promises was a sough</w:t>
       </w:r>
       <w:r>
         <w:t>t</w:t>
       </w:r>
       <w:r>
-        <w:t xml:space="preserve"> after</w:t>
-      </w:r>
-      <w:proofErr w:type="gramEnd"/>
-      <w:r>
-        <w:t xml:space="preserve"> skill. Nowadays, I </w:t>
+        <w:t xml:space="preserve"> after skill. Nowadays, I </w:t>
       </w:r>
       <w:r>
         <w:t xml:space="preserve">build </w:t>
@@ -172,30 +188,25 @@
       </w:r>
     </w:p>
     <w:p>
-      <w:proofErr w:type="spellStart"/>
-      <w:r>
-        <w:t>Javascript</w:t>
-      </w:r>
-      <w:proofErr w:type="spellEnd"/>
-      <w:r>
-        <w:t xml:space="preserve">, Node, Java, </w:t>
+      <w:r>
+        <w:t xml:space="preserve">Javascript, Node, Java, </w:t>
       </w:r>
       <w:r>
         <w:t xml:space="preserve">Express, </w:t>
       </w:r>
       <w:r>
-        <w:t xml:space="preserve">Spring Boot, Spring Data, Apache Kafka, Spring Batch, SQL, NoSQL, Mocha, </w:t>
+        <w:t>Spring Boot, Spring Data, Apac</w:t>
+      </w:r>
+      <w:bookmarkStart w:id="0" w:name="_GoBack"/>
+      <w:bookmarkEnd w:id="0"/>
+      <w:r>
+        <w:t xml:space="preserve">he Kafka, Spring Batch, SQL, NoSQL, Mocha, </w:t>
       </w:r>
       <w:r>
         <w:t xml:space="preserve">Junit, TestNG, </w:t>
       </w:r>
-      <w:proofErr w:type="spellStart"/>
-      <w:r>
-        <w:t>npm</w:t>
-      </w:r>
-      <w:proofErr w:type="spellEnd"/>
-      <w:r>
-        <w:t>, Maven, REST, Agile.</w:t>
+      <w:r>
+        <w:t>npm, Maven, REST, Agile.</w:t>
       </w:r>
     </w:p>
     <w:p/>
@@ -297,6 +308,16 @@
         <w:t>, Oracle</w:t>
       </w:r>
       <w:r>
+        <w:t xml:space="preserve">, </w:t>
+      </w:r>
+      <w:r>
+        <w:rPr>
+          <w:b/>
+          <w:bCs/>
+        </w:rPr>
+        <w:t>Spring Data</w:t>
+      </w:r>
+      <w:r>
         <w:t xml:space="preserve">) </w:t>
       </w:r>
     </w:p>
@@ -405,7 +426,19 @@
         </w:rPr>
       </w:pPr>
       <w:r>
-        <w:t>Pair programmed on Session Stitching POC with new hire. (</w:t>
+        <w:t xml:space="preserve">Worked on </w:t>
+      </w:r>
+      <w:r>
+        <w:t>Visitor</w:t>
+      </w:r>
+      <w:r>
+        <w:t xml:space="preserve"> Session Stitching </w:t>
+      </w:r>
+      <w:r>
+        <w:t>POC using first party tracking data</w:t>
+      </w:r>
+      <w:r>
+        <w:t>. (</w:t>
       </w:r>
       <w:r>
         <w:rPr>
@@ -470,14 +503,12 @@
         <w:t xml:space="preserve">article: </w:t>
       </w:r>
       <w:hyperlink r:id="rId5" w:history="1">
-        <w:proofErr w:type="spellStart"/>
         <w:r>
           <w:rPr>
             <w:rStyle w:val="Hyperlink"/>
           </w:rPr>
           <w:t>cnn</w:t>
         </w:r>
-        <w:proofErr w:type="spellEnd"/>
       </w:hyperlink>
       <w:r>
         <w:t>)</w:t>
@@ -567,28 +598,18 @@
         </w:numPr>
       </w:pPr>
       <w:r>
-        <w:t xml:space="preserve">Delivered PayPal’s first Node </w:t>
-      </w:r>
-      <w:proofErr w:type="spellStart"/>
-      <w:r>
+        <w:t xml:space="preserve">Delivered PayPal’s first Node GraphQL service to Production. </w:t>
+      </w:r>
+      <w:r>
+        <w:t>(</w:t>
+      </w:r>
+      <w:r>
+        <w:rPr>
+          <w:b/>
+          <w:bCs/>
+        </w:rPr>
         <w:t>GraphQL</w:t>
       </w:r>
-      <w:proofErr w:type="spellEnd"/>
-      <w:r>
-        <w:t xml:space="preserve"> service to Production. </w:t>
-      </w:r>
-      <w:r>
-        <w:t>(</w:t>
-      </w:r>
-      <w:proofErr w:type="spellStart"/>
-      <w:r>
-        <w:rPr>
-          <w:b/>
-          <w:bCs/>
-        </w:rPr>
-        <w:t>GraphQL</w:t>
-      </w:r>
-      <w:proofErr w:type="spellEnd"/>
       <w:r>
         <w:t xml:space="preserve">, </w:t>
       </w:r>
@@ -671,25 +692,8 @@
         </w:numPr>
       </w:pPr>
       <w:r>
-        <w:t xml:space="preserve">Publish internal </w:t>
-      </w:r>
-      <w:proofErr w:type="spellStart"/>
-      <w:r>
-        <w:t>couchbase</w:t>
-      </w:r>
-      <w:proofErr w:type="spellEnd"/>
-      <w:r>
-        <w:t xml:space="preserve">-promise package that adds promise support and custom retry logic to native </w:t>
-      </w:r>
-      <w:proofErr w:type="spellStart"/>
-      <w:r>
-        <w:t>couchbase</w:t>
-      </w:r>
-      <w:proofErr w:type="spellEnd"/>
-      <w:r>
-        <w:t xml:space="preserve"> package. (</w:t>
-      </w:r>
-      <w:proofErr w:type="spellStart"/>
+        <w:t>Publish internal couchbase-promise package that adds promise support and custom retry logic to native couchbase package. (</w:t>
+      </w:r>
       <w:r>
         <w:rPr>
           <w:b/>
@@ -697,7 +701,6 @@
         </w:rPr>
         <w:t>npm</w:t>
       </w:r>
-      <w:proofErr w:type="spellEnd"/>
       <w:r>
         <w:t xml:space="preserve">, </w:t>
       </w:r>
@@ -740,13 +743,8 @@
         <w:t>PayPal Giving</w:t>
       </w:r>
       <w:r>
-        <w:t xml:space="preserve"> to add transparency to </w:t>
-      </w:r>
-      <w:proofErr w:type="spellStart"/>
-      <w:r>
-        <w:t>donations</w:t>
-      </w:r>
-      <w:proofErr w:type="spellEnd"/>
+        <w:t xml:space="preserve"> to add transparency to donations</w:t>
+      </w:r>
       <w:r>
         <w:t>. (</w:t>
       </w:r>
@@ -794,26 +792,15 @@
       <w:r>
         <w:t xml:space="preserve">2017 Top Inventor submitting over 100 ideas in less than 6 months. </w:t>
       </w:r>
-      <w:bookmarkStart w:id="0" w:name="_GoBack"/>
-      <w:bookmarkEnd w:id="0"/>
     </w:p>
     <w:p/>
     <w:p>
-      <w:proofErr w:type="spellStart"/>
-      <w:r>
-        <w:rPr>
-          <w:b/>
-          <w:bCs/>
-        </w:rPr>
-        <w:t>PayStand</w:t>
-      </w:r>
-      <w:proofErr w:type="spellEnd"/>
-      <w:r>
-        <w:rPr>
-          <w:b/>
-          <w:bCs/>
-        </w:rPr>
-        <w:t xml:space="preserve"> </w:t>
+      <w:r>
+        <w:rPr>
+          <w:b/>
+          <w:bCs/>
+        </w:rPr>
+        <w:t xml:space="preserve">PayStand </w:t>
       </w:r>
       <w:r>
         <w:t>| Software Engineer |</w:t>
@@ -883,17 +870,8 @@
           <w:b/>
           <w:bCs/>
         </w:rPr>
-        <w:t xml:space="preserve">, </w:t>
-      </w:r>
-      <w:proofErr w:type="spellStart"/>
-      <w:r>
-        <w:rPr>
-          <w:b/>
-          <w:bCs/>
-        </w:rPr>
-        <w:t>mySQL</w:t>
-      </w:r>
-      <w:proofErr w:type="spellEnd"/>
+        <w:t>, mySQL</w:t>
+      </w:r>
       <w:r>
         <w:t>)</w:t>
       </w:r>
@@ -990,15 +968,7 @@
         </w:numPr>
       </w:pPr>
       <w:r>
-        <w:t xml:space="preserve">Developed our Bank Login API to allow customers to make payments via </w:t>
-      </w:r>
-      <w:proofErr w:type="spellStart"/>
-      <w:r>
-        <w:t>eCheck</w:t>
-      </w:r>
-      <w:proofErr w:type="spellEnd"/>
-      <w:r>
-        <w:t xml:space="preserve"> using </w:t>
+        <w:t xml:space="preserve">Developed our Bank Login API to allow customers to make payments via eCheck using </w:t>
       </w:r>
       <w:r>
         <w:rPr>
@@ -1022,7 +992,6 @@
       <w:r>
         <w:t>Design and implemented our v1 Subscription API to allow for recurring billing of customers and scheduled payments. (</w:t>
       </w:r>
-      <w:proofErr w:type="spellStart"/>
       <w:r>
         <w:rPr>
           <w:b/>
@@ -1030,7 +999,6 @@
         </w:rPr>
         <w:t>BeanStalk</w:t>
       </w:r>
-      <w:proofErr w:type="spellEnd"/>
       <w:r>
         <w:t>,</w:t>
       </w:r>
@@ -1039,17 +1007,8 @@
           <w:b/>
           <w:bCs/>
         </w:rPr>
-        <w:t xml:space="preserve"> </w:t>
-      </w:r>
-      <w:proofErr w:type="spellStart"/>
-      <w:r>
-        <w:rPr>
-          <w:b/>
-          <w:bCs/>
-        </w:rPr>
-        <w:t>SupervisorD</w:t>
-      </w:r>
-      <w:proofErr w:type="spellEnd"/>
+        <w:t xml:space="preserve"> SupervisorD</w:t>
+      </w:r>
       <w:r>
         <w:t>,</w:t>
       </w:r>
@@ -1058,23 +1017,7 @@
           <w:b/>
           <w:bCs/>
         </w:rPr>
-        <w:t xml:space="preserve"> </w:t>
-      </w:r>
-      <w:proofErr w:type="spellStart"/>
-      <w:r>
-        <w:rPr>
-          <w:b/>
-          <w:bCs/>
-        </w:rPr>
-        <w:t>mySQL</w:t>
-      </w:r>
-      <w:proofErr w:type="spellEnd"/>
-      <w:r>
-        <w:rPr>
-          <w:b/>
-          <w:bCs/>
-        </w:rPr>
-        <w:t>)</w:t>
+        <w:t xml:space="preserve"> mySQL)</w:t>
       </w:r>
     </w:p>
     <w:sectPr>

</xml_diff>